<commit_message>
Added a FD UC for Add a Character
</commit_message>
<xml_diff>
--- a/Design and Development/Actors.docx
+++ b/Design and Development/Actors.docx
@@ -15,8 +15,17 @@
           <w:b/>
           <w:sz w:val="26"/>
         </w:rPr>
-        <w:t>Actor List for Guild Wars 2 Event Notification Application</w:t>
-      </w:r>
+        <w:t xml:space="preserve">Actor List for Guild Wars 2 Event Notification </w:t>
+      </w:r>
+      <w:proofErr w:type="gramStart"/>
+      <w:r>
+        <w:rPr>
+          <w:b/>
+          <w:sz w:val="26"/>
+        </w:rPr>
+        <w:t>Application</w:t>
+      </w:r>
+      <w:proofErr w:type="gramEnd"/>
     </w:p>
     <w:p/>
     <w:p>
@@ -204,6 +213,30 @@
       <w:r>
         <w:t>The subscription system handles ongoing subscriptions, and the addition and removal of subscriptions.</w:t>
       </w:r>
+    </w:p>
+    <w:p>
+      <w:pPr>
+        <w:pStyle w:val="ListParagraph"/>
+        <w:numPr>
+          <w:ilvl w:val="0"/>
+          <w:numId w:val="1"/>
+        </w:numPr>
+      </w:pPr>
+      <w:r>
+        <w:t>Character System</w:t>
+      </w:r>
+    </w:p>
+    <w:p>
+      <w:pPr>
+        <w:pStyle w:val="ListParagraph"/>
+        <w:numPr>
+          <w:ilvl w:val="1"/>
+          <w:numId w:val="1"/>
+        </w:numPr>
+      </w:pPr>
+      <w:r>
+        <w:t>The character system handles the user characters, switching between them, creating them, removing them, etc.</w:t>
+      </w:r>
       <w:bookmarkStart w:id="0" w:name="_GoBack"/>
       <w:bookmarkEnd w:id="0"/>
     </w:p>
@@ -242,7 +275,15 @@
         </w:numPr>
       </w:pPr>
       <w:r>
-        <w:t>Any of the various application stores (Amazon, Google, iOS, etc.) that the application is released on.</w:t>
+        <w:t xml:space="preserve">Any of the various application stores (Amazon, Google, iOS, etc.) that the application is </w:t>
+      </w:r>
+      <w:proofErr w:type="gramStart"/>
+      <w:r>
+        <w:t>released</w:t>
+      </w:r>
+      <w:proofErr w:type="gramEnd"/>
+      <w:r>
+        <w:t xml:space="preserve"> on.</w:t>
       </w:r>
     </w:p>
     <w:sectPr>

</xml_diff>